<commit_message>
Update Handouts, Worksheet, and makefile
</commit_message>
<xml_diff>
--- a/handouts/Lab-Strings-Worksheet.docx
+++ b/handouts/Lab-Strings-Worksheet.docx
@@ -125,30 +125,12 @@
       <w:r>
         <w:t xml:space="preserve">What happens if you don’t correctly terminate the string in </w:t>
       </w:r>
-      <w:proofErr w:type="spellStart"/>
-      <w:proofErr w:type="gramStart"/>
       <w:r>
         <w:rPr>
           <w:rFonts w:ascii="Calibri" w:eastAsia="Calibri" w:hAnsi="Calibri" w:cs="Calibri"/>
           <w:shd w:val="clear" w:color="auto" w:fill="F2F2F2"/>
         </w:rPr>
-        <w:t>initializeBlankString</w:t>
-      </w:r>
-      <w:proofErr w:type="spellEnd"/>
-      <w:r>
-        <w:rPr>
-          <w:rFonts w:ascii="Calibri" w:eastAsia="Calibri" w:hAnsi="Calibri" w:cs="Calibri"/>
-          <w:shd w:val="clear" w:color="auto" w:fill="F2F2F2"/>
-        </w:rPr>
-        <w:t>(</w:t>
-      </w:r>
-      <w:proofErr w:type="gramEnd"/>
-      <w:r>
-        <w:rPr>
-          <w:rFonts w:ascii="Calibri" w:eastAsia="Calibri" w:hAnsi="Calibri" w:cs="Calibri"/>
-          <w:shd w:val="clear" w:color="auto" w:fill="F2F2F2"/>
-        </w:rPr>
-        <w:t xml:space="preserve">) </w:t>
+        <w:t xml:space="preserve">initializeBlankString() </w:t>
       </w:r>
       <w:r>
         <w:t>? Why?</w:t>
@@ -186,13 +168,13 @@
         <w:ind w:left="340" w:hanging="255"/>
       </w:pPr>
       <w:r>
-        <w:t>Demonstrate your working code to a lab instructor, and if you are performing this lab asynchronously due to internet issues, please send this completed worksheet to</w:t>
-      </w:r>
-      <w:r>
-        <w:t xml:space="preserve"> Cole.Scott.Peterson@huskers.unl.edu</w:t>
-      </w:r>
-      <w:r>
-        <w:t>.</w:t>
+        <w:t xml:space="preserve">Demonstrate your working code to a lab instructor, and if you are performing this lab asynchronously due to internet issues, </w:t>
+      </w:r>
+      <w:r>
+        <w:rPr>
+          <w:sz w:val="24"/>
+        </w:rPr>
+        <w:t>please submit this completed worksheet to handin.</w:t>
       </w:r>
     </w:p>
     <w:p>

</xml_diff>